<commit_message>
Event use case system diagram
Event updates
</commit_message>
<xml_diff>
--- a/Deliverables/3rd_Deliverable/Appendix1_Event.docx
+++ b/Deliverables/3rd_Deliverable/Appendix1_Event.docx
@@ -479,8 +479,6 @@
               </w:rPr>
               <w:t>Chef</w:t>
             </w:r>
-            <w:bookmarkStart w:id="1" w:name="_GoBack"/>
-            <w:bookmarkEnd w:id="1"/>
           </w:p>
           <w:p>
             <w:pPr>
@@ -764,7 +762,6 @@
                 <w:szCs w:val="22"/>
               </w:rPr>
             </w:pPr>
-            <w:proofErr w:type="spellStart"/>
             <w:r>
               <w:rPr>
                 <w:rFonts w:cs="Arial"/>
@@ -772,17 +769,7 @@
                 <w:sz w:val="22"/>
                 <w:szCs w:val="22"/>
               </w:rPr>
-              <w:t>Postconditions</w:t>
-            </w:r>
-            <w:proofErr w:type="spellEnd"/>
-            <w:r>
-              <w:rPr>
-                <w:rFonts w:cs="Arial"/>
-                <w:b/>
-                <w:sz w:val="22"/>
-                <w:szCs w:val="22"/>
-              </w:rPr>
-              <w:t>:</w:t>
+              <w:t>Postconditions:</w:t>
             </w:r>
           </w:p>
         </w:tc>
@@ -1553,17 +1540,8 @@
                 <w:rFonts w:cs="Arial"/>
                 <w:szCs w:val="20"/>
               </w:rPr>
-              <w:t>11</w:t>
-            </w:r>
-            <w:proofErr w:type="gramStart"/>
-            <w:r>
-              <w:rPr>
-                <w:rFonts w:cs="Arial"/>
-                <w:szCs w:val="20"/>
-              </w:rPr>
-              <w:t>.a</w:t>
-            </w:r>
-            <w:proofErr w:type="gramEnd"/>
+              <w:t>11.a</w:t>
+            </w:r>
             <w:r>
               <w:rPr>
                 <w:rFonts w:cs="Arial"/>
@@ -1584,17 +1562,8 @@
                 <w:rFonts w:cs="Arial"/>
                 <w:szCs w:val="20"/>
               </w:rPr>
-              <w:t>11</w:t>
-            </w:r>
-            <w:proofErr w:type="gramStart"/>
-            <w:r>
-              <w:rPr>
-                <w:rFonts w:cs="Arial"/>
-                <w:szCs w:val="20"/>
-              </w:rPr>
-              <w:t>.c</w:t>
-            </w:r>
-            <w:proofErr w:type="gramEnd"/>
+              <w:t>11.c</w:t>
+            </w:r>
             <w:r>
               <w:rPr>
                 <w:rFonts w:cs="Arial"/>
@@ -1705,17 +1674,8 @@
                 <w:rFonts w:cs="Arial"/>
                 <w:szCs w:val="20"/>
               </w:rPr>
-              <w:t>11</w:t>
-            </w:r>
-            <w:proofErr w:type="gramStart"/>
-            <w:r>
-              <w:rPr>
-                <w:rFonts w:cs="Arial"/>
-                <w:szCs w:val="20"/>
-              </w:rPr>
-              <w:t>.d</w:t>
-            </w:r>
-            <w:proofErr w:type="gramEnd"/>
+              <w:t>11.d</w:t>
+            </w:r>
             <w:r>
               <w:rPr>
                 <w:rFonts w:cs="Arial"/>
@@ -1750,17 +1710,8 @@
                 <w:rFonts w:cs="Arial"/>
                 <w:szCs w:val="20"/>
               </w:rPr>
-              <w:t>11</w:t>
-            </w:r>
-            <w:proofErr w:type="gramStart"/>
-            <w:r>
-              <w:rPr>
-                <w:rFonts w:cs="Arial"/>
-                <w:szCs w:val="20"/>
-              </w:rPr>
-              <w:t>.g</w:t>
-            </w:r>
-            <w:proofErr w:type="gramEnd"/>
+              <w:t>11.g</w:t>
+            </w:r>
             <w:r>
               <w:rPr>
                 <w:rFonts w:cs="Arial"/>
@@ -1839,21 +1790,49 @@
           </w:tcPr>
           <w:p>
             <w:pPr>
-              <w:tabs>
-                <w:tab w:val="num" w:pos="342"/>
-              </w:tabs>
-              <w:ind w:left="360" w:hanging="360"/>
-              <w:rPr>
-                <w:rFonts w:cs="Arial"/>
-                <w:szCs w:val="20"/>
-              </w:rPr>
-            </w:pPr>
-            <w:r>
-              <w:rPr>
-                <w:rFonts w:cs="Arial"/>
-                <w:szCs w:val="20"/>
-              </w:rPr>
-              <w:t>None</w:t>
+              <w:rPr>
+                <w:rFonts w:cs="Arial"/>
+                <w:szCs w:val="20"/>
+              </w:rPr>
+            </w:pPr>
+            <w:r>
+              <w:rPr>
+                <w:rFonts w:cs="Arial"/>
+                <w:szCs w:val="20"/>
+              </w:rPr>
+              <w:t>11.</w:t>
+            </w:r>
+            <w:r>
+              <w:rPr>
+                <w:rFonts w:cs="Arial"/>
+                <w:szCs w:val="20"/>
+              </w:rPr>
+              <w:t xml:space="preserve"> </w:t>
+            </w:r>
+            <w:r>
+              <w:rPr>
+                <w:rFonts w:cs="Arial"/>
+                <w:szCs w:val="20"/>
+              </w:rPr>
+              <w:t>Manager sends order to chef</w:t>
+            </w:r>
+            <w:bookmarkStart w:id="1" w:name="_GoBack"/>
+            <w:bookmarkEnd w:id="1"/>
+          </w:p>
+          <w:p>
+            <w:pPr>
+              <w:rPr>
+                <w:rFonts w:cs="Arial"/>
+                <w:szCs w:val="20"/>
+              </w:rPr>
+            </w:pPr>
+            <w:r>
+              <w:rPr>
+                <w:rFonts w:cs="Arial"/>
+                <w:szCs w:val="20"/>
+              </w:rPr>
+              <w:lastRenderedPageBreak/>
+              <w:t>11.c Chef packs food and gives to Delivery truck</w:t>
             </w:r>
           </w:p>
         </w:tc>
@@ -4578,7 +4557,7 @@
   <a:extraClrSchemeLst/>
   <a:extLst>
     <a:ext uri="{05A4C25C-085E-4340-85A3-A5531E510DB2}">
-      <thm15:themeFamily xmlns:thm15="http://schemas.microsoft.com/office/thememl/2012/main" xmlns="" name="Office Theme" id="{62F939B6-93AF-4DB8-9C6B-D6C7DFDC589F}" vid="{4A3C46E8-61CC-4603-A589-7422A47A8E4A}"/>
+      <thm15:themeFamily xmlns="" xmlns:thm15="http://schemas.microsoft.com/office/thememl/2012/main" name="Office Theme" id="{62F939B6-93AF-4DB8-9C6B-D6C7DFDC589F}" vid="{4A3C46E8-61CC-4603-A589-7422A47A8E4A}"/>
     </a:ext>
   </a:extLst>
 </a:theme>

</xml_diff>